<commit_message>
Update diagrams with kogge-stone
</commit_message>
<xml_diff>
--- a/Private/Contents_description.docx
+++ b/Private/Contents_description.docx
@@ -1318,28 +1318,202 @@
         <w:rPr>
           <w:rFonts w:ascii="Book Antiqua" w:hAnsi="Book Antiqua"/>
         </w:rPr>
-        <w:t xml:space="preserve">Prefix </w:t>
+        <w:t>Prefix Tree -&gt; Private/Others/</w:t>
+      </w:r>
+      <w:r>
+        <w:rPr>
+          <w:rFonts w:ascii="Book Antiqua" w:hAnsi="Book Antiqua"/>
+        </w:rPr>
+        <w:t>Parallel prefix adders presentation</w:t>
+      </w:r>
+      <w:r>
+        <w:rPr>
+          <w:rFonts w:ascii="Book Antiqua" w:hAnsi="Book Antiqua"/>
+        </w:rPr>
+        <w:t>.pdf</w:t>
+      </w:r>
+    </w:p>
+    <w:p>
+      <w:pPr>
+        <w:rPr>
+          <w:rFonts w:ascii="Book Antiqua" w:hAnsi="Book Antiqua"/>
+        </w:rPr>
+      </w:pPr>
+    </w:p>
+    <w:p>
+      <w:pPr>
+        <w:rPr>
+          <w:rFonts w:ascii="Book Antiqua" w:hAnsi="Book Antiqua"/>
+        </w:rPr>
+      </w:pPr>
+    </w:p>
+    <w:p>
+      <w:pPr>
+        <w:rPr>
+          <w:rFonts w:ascii="Book Antiqua" w:hAnsi="Book Antiqua"/>
+        </w:rPr>
+      </w:pPr>
+    </w:p>
+    <w:p>
+      <w:pPr>
+        <w:rPr>
+          <w:rFonts w:ascii="Book Antiqua" w:hAnsi="Book Antiqua"/>
+        </w:rPr>
+      </w:pPr>
+    </w:p>
+    <w:p>
+      <w:pPr>
+        <w:rPr>
+          <w:rFonts w:ascii="Book Antiqua" w:hAnsi="Book Antiqua"/>
+        </w:rPr>
+      </w:pPr>
+    </w:p>
+    <w:p>
+      <w:pPr>
+        <w:rPr>
+          <w:rFonts w:ascii="Book Antiqua" w:hAnsi="Book Antiqua"/>
+        </w:rPr>
+      </w:pPr>
+    </w:p>
+    <w:p>
+      <w:pPr>
+        <w:rPr>
+          <w:rFonts w:ascii="Book Antiqua" w:hAnsi="Book Antiqua"/>
+        </w:rPr>
+      </w:pPr>
+    </w:p>
+    <w:p>
+      <w:pPr>
+        <w:rPr>
+          <w:rFonts w:ascii="Book Antiqua" w:hAnsi="Book Antiqua"/>
+        </w:rPr>
+      </w:pPr>
+    </w:p>
+    <w:p>
+      <w:pPr>
+        <w:rPr>
+          <w:rFonts w:ascii="Book Antiqua" w:hAnsi="Book Antiqua"/>
+          <w:lang w:val="el-GR"/>
+        </w:rPr>
+      </w:pPr>
+      <w:r>
+        <w:rPr>
+          <w:rFonts w:ascii="Book Antiqua" w:hAnsi="Book Antiqua"/>
+        </w:rPr>
+        <w:t>End</w:t>
+      </w:r>
+      <w:r>
+        <w:rPr>
+          <w:rFonts w:ascii="Book Antiqua" w:hAnsi="Book Antiqua"/>
+          <w:lang w:val="el-GR"/>
+        </w:rPr>
+        <w:t xml:space="preserve"> </w:t>
+      </w:r>
+      <w:r>
+        <w:rPr>
+          <w:rFonts w:ascii="Book Antiqua" w:hAnsi="Book Antiqua"/>
+        </w:rPr>
+        <w:t>Around</w:t>
+      </w:r>
+      <w:r>
+        <w:rPr>
+          <w:rFonts w:ascii="Book Antiqua" w:hAnsi="Book Antiqua"/>
+          <w:lang w:val="el-GR"/>
+        </w:rPr>
+        <w:t xml:space="preserve"> </w:t>
+      </w:r>
+      <w:r>
+        <w:rPr>
+          <w:rFonts w:ascii="Book Antiqua" w:hAnsi="Book Antiqua"/>
+        </w:rPr>
+        <w:t>Carry</w:t>
+      </w:r>
+      <w:r>
+        <w:rPr>
+          <w:rFonts w:ascii="Book Antiqua" w:hAnsi="Book Antiqua"/>
+          <w:lang w:val="el-GR"/>
+        </w:rPr>
+        <w:t xml:space="preserve"> = </w:t>
+      </w:r>
+      <w:r>
+        <w:rPr>
+          <w:rFonts w:ascii="Book Antiqua" w:hAnsi="Book Antiqua"/>
+          <w:lang w:val="el-GR"/>
+        </w:rPr>
+        <w:t>Επανεισαγόμενου</w:t>
+      </w:r>
+      <w:r>
+        <w:rPr>
+          <w:rFonts w:ascii="Book Antiqua" w:hAnsi="Book Antiqua"/>
+          <w:lang w:val="el-GR"/>
+        </w:rPr>
+        <w:t xml:space="preserve"> </w:t>
+      </w:r>
+      <w:r>
+        <w:rPr>
+          <w:rFonts w:ascii="Book Antiqua" w:hAnsi="Book Antiqua"/>
+          <w:lang w:val="el-GR"/>
+        </w:rPr>
+        <w:t>κρατουμένου</w:t>
       </w:r>
       <w:bookmarkStart w:id="0" w:name="_GoBack"/>
       <w:bookmarkEnd w:id="0"/>
-      <w:r>
-        <w:rPr>
-          <w:rFonts w:ascii="Book Antiqua" w:hAnsi="Book Antiqua"/>
-        </w:rPr>
-        <w:t>Tree -&gt; Private/Others/</w:t>
-      </w:r>
-      <w:r>
-        <w:rPr>
-          <w:rFonts w:ascii="Book Antiqua" w:hAnsi="Book Antiqua"/>
-        </w:rPr>
-        <w:t>Parallel prefix adders presentation</w:t>
-      </w:r>
-      <w:r>
-        <w:rPr>
-          <w:rFonts w:ascii="Book Antiqua" w:hAnsi="Book Antiqua"/>
-        </w:rPr>
-        <w:t>.pdf</w:t>
-      </w:r>
+    </w:p>
+    <w:p>
+      <w:pPr>
+        <w:rPr>
+          <w:rFonts w:ascii="Book Antiqua" w:hAnsi="Book Antiqua"/>
+          <w:lang w:val="el-GR"/>
+        </w:rPr>
+      </w:pPr>
+    </w:p>
+    <w:p>
+      <w:pPr>
+        <w:rPr>
+          <w:rFonts w:ascii="Book Antiqua" w:hAnsi="Book Antiqua"/>
+          <w:lang w:val="el-GR"/>
+        </w:rPr>
+      </w:pPr>
+    </w:p>
+    <w:p>
+      <w:pPr>
+        <w:rPr>
+          <w:rFonts w:ascii="Book Antiqua" w:hAnsi="Book Antiqua"/>
+          <w:lang w:val="el-GR"/>
+        </w:rPr>
+      </w:pPr>
+    </w:p>
+    <w:p>
+      <w:pPr>
+        <w:rPr>
+          <w:rFonts w:ascii="Book Antiqua" w:hAnsi="Book Antiqua"/>
+          <w:lang w:val="el-GR"/>
+        </w:rPr>
+      </w:pPr>
+    </w:p>
+    <w:p>
+      <w:pPr>
+        <w:rPr>
+          <w:rFonts w:ascii="Book Antiqua" w:hAnsi="Book Antiqua"/>
+          <w:lang w:val="el-GR"/>
+        </w:rPr>
+      </w:pPr>
+    </w:p>
+    <w:p>
+      <w:pPr>
+        <w:rPr>
+          <w:rFonts w:ascii="Book Antiqua" w:hAnsi="Book Antiqua"/>
+          <w:lang w:val="el-GR"/>
+        </w:rPr>
+      </w:pPr>
+    </w:p>
+    <w:p>
+      <w:pPr>
+        <w:rPr>
+          <w:rFonts w:ascii="Book Antiqua" w:hAnsi="Book Antiqua"/>
+          <w:lang w:val="el-GR"/>
+        </w:rPr>
+      </w:pPr>
     </w:p>
     <w:sectPr>
       <w:pgSz w:w="12240" w:h="15840"/>

</xml_diff>